<commit_message>
Enhance document processing: add style detection, improve formatting, and update markdown handling
</commit_message>
<xml_diff>
--- a/form-memory/storage/outputs/final.docx
+++ b/form-memory/storage/outputs/final.docx
@@ -38,12 +38,12 @@
   <w:body>
     <w:p>
       <w:pPr>
-        <w:pStyle w:val="TOC"/>
+        <w:pStyle w:val="IsiParagraf"/>
         <w:spacing w:line="360" w:lineRule="auto" w:before="0" w:after="0"/>
-        <w:ind w:firstLine="708"/>
+        <w:ind w:firstLine="397"/>
         <w:jc w:val="both"/>
       </w:pPr>
-      <w:fldSimple w:instr="TOC \o &quot;1-1&quot; \h \z \u"/>
+      <w:fldSimple w:instr="TOC \o &quot;1-3&quot; \h \z \u"/>
       <w:r>
         <w:t>[Table of Contents - Update in Word with F9]</w:t>
       </w:r>
@@ -58,9 +58,9 @@
     </w:p>
     <w:p>
       <w:pPr>
-        <w:pStyle w:val="FirstParagraph"/>
+        <w:pStyle w:val="IsiParagraf"/>
         <w:spacing w:line="360" w:lineRule="auto" w:before="0" w:after="0"/>
-        <w:ind w:firstLine="708"/>
+        <w:ind w:firstLine="397"/>
         <w:jc w:val="both"/>
       </w:pPr>
       <w:r>
@@ -69,9 +69,9 @@
     </w:p>
     <w:p>
       <w:pPr>
-        <w:pStyle w:val="BodyText"/>
+        <w:pStyle w:val="IsiParagraf"/>
         <w:spacing w:line="360" w:lineRule="auto" w:before="0" w:after="0"/>
-        <w:ind w:firstLine="708"/>
+        <w:ind w:firstLine="397"/>
         <w:jc w:val="both"/>
       </w:pPr>
       <w:r>
@@ -81,11 +81,7 @@
     <w:bookmarkStart w:id="30" w:name="bab-i"/>
     <w:p>
       <w:pPr>
-        <w:numPr>
-          <w:ilvl w:val="0"/>
-          <w:numId w:val="1"/>
-        </w:numPr>
-        <w:pStyle w:val="Heading1"/>
+        <w:pStyle w:val="Heading2"/>
         <w:outlineLvl w:val="0"/>
       </w:pPr>
       <w:r>
@@ -94,9 +90,9 @@
     </w:p>
     <w:p>
       <w:pPr>
-        <w:pStyle w:val="FirstParagraph"/>
+        <w:pStyle w:val="IsiParagraf"/>
         <w:spacing w:line="360" w:lineRule="auto" w:before="0" w:after="0"/>
-        <w:ind w:firstLine="708"/>
+        <w:ind w:firstLine="397"/>
         <w:jc w:val="both"/>
       </w:pPr>
       <w:r>
@@ -106,11 +102,7 @@
     <w:bookmarkStart w:id="26" w:name="latar-belakang"/>
     <w:p>
       <w:pPr>
-        <w:numPr>
-          <w:ilvl w:val="1"/>
-          <w:numId w:val="1"/>
-        </w:numPr>
-        <w:pStyle w:val="Heading2"/>
+        <w:pStyle w:val="Heading3"/>
         <w:outlineLvl w:val="1"/>
       </w:pPr>
       <w:r>
@@ -119,9 +111,9 @@
     </w:p>
     <w:p>
       <w:pPr>
-        <w:pStyle w:val="FirstParagraph"/>
+        <w:pStyle w:val="IsiParagraf"/>
         <w:spacing w:line="360" w:lineRule="auto" w:before="0" w:after="0"/>
-        <w:ind w:firstLine="708"/>
+        <w:ind w:firstLine="397"/>
         <w:jc w:val="both"/>
       </w:pPr>
       <w:r>
@@ -130,9 +122,9 @@
     </w:p>
     <w:p>
       <w:pPr>
-        <w:pStyle w:val="BodyText"/>
+        <w:pStyle w:val="IsiParagraf"/>
         <w:spacing w:line="360" w:lineRule="auto" w:before="0" w:after="0"/>
-        <w:ind w:firstLine="708"/>
+        <w:ind w:firstLine="397"/>
         <w:jc w:val="both"/>
       </w:pPr>
       <w:r>
@@ -143,11 +135,7 @@
     <w:bookmarkStart w:id="27" w:name="rumusan-masalah"/>
     <w:p>
       <w:pPr>
-        <w:numPr>
-          <w:ilvl w:val="1"/>
-          <w:numId w:val="1"/>
-        </w:numPr>
-        <w:pStyle w:val="Heading2"/>
+        <w:pStyle w:val="Heading3"/>
         <w:outlineLvl w:val="1"/>
       </w:pPr>
       <w:r>
@@ -156,9 +144,9 @@
     </w:p>
     <w:p>
       <w:pPr>
-        <w:pStyle w:val="FirstParagraph"/>
+        <w:pStyle w:val="IsiParagraf"/>
         <w:spacing w:line="360" w:lineRule="auto" w:before="0" w:after="0"/>
-        <w:ind w:firstLine="708"/>
+        <w:ind w:firstLine="397"/>
         <w:jc w:val="both"/>
       </w:pPr>
       <w:r>
@@ -167,9 +155,9 @@
     </w:p>
     <w:p>
       <w:pPr>
-        <w:pStyle w:val="BodyText"/>
+        <w:pStyle w:val="IsiParagraf"/>
         <w:spacing w:line="360" w:lineRule="auto" w:before="0" w:after="0"/>
-        <w:ind w:firstLine="708"/>
+        <w:ind w:firstLine="397"/>
         <w:jc w:val="both"/>
       </w:pPr>
       <w:r>
@@ -178,9 +166,9 @@
     </w:p>
     <w:p>
       <w:pPr>
-        <w:pStyle w:val="BodyText"/>
+        <w:pStyle w:val="IsiParagraf"/>
         <w:spacing w:line="360" w:lineRule="auto" w:before="0" w:after="0"/>
-        <w:ind w:firstLine="708"/>
+        <w:ind w:firstLine="397"/>
         <w:jc w:val="both"/>
       </w:pPr>
       <w:r>
@@ -191,11 +179,7 @@
     <w:bookmarkStart w:id="28" w:name="tujuan-penelitian"/>
     <w:p>
       <w:pPr>
-        <w:numPr>
-          <w:ilvl w:val="1"/>
-          <w:numId w:val="1"/>
-        </w:numPr>
-        <w:pStyle w:val="Heading2"/>
+        <w:pStyle w:val="Heading3"/>
         <w:outlineLvl w:val="1"/>
       </w:pPr>
       <w:r>
@@ -204,9 +188,9 @@
     </w:p>
     <w:p>
       <w:pPr>
-        <w:pStyle w:val="FirstParagraph"/>
+        <w:pStyle w:val="IsiParagraf"/>
         <w:spacing w:line="360" w:lineRule="auto" w:before="0" w:after="0"/>
-        <w:ind w:firstLine="708"/>
+        <w:ind w:firstLine="397"/>
         <w:jc w:val="both"/>
       </w:pPr>
       <w:r>
@@ -215,9 +199,9 @@
     </w:p>
     <w:p>
       <w:pPr>
-        <w:pStyle w:val="BodyText"/>
+        <w:pStyle w:val="IsiParagraf"/>
         <w:spacing w:line="360" w:lineRule="auto" w:before="0" w:after="0"/>
-        <w:ind w:firstLine="708"/>
+        <w:ind w:firstLine="397"/>
         <w:jc w:val="both"/>
       </w:pPr>
       <w:r>
@@ -226,9 +210,9 @@
     </w:p>
     <w:p>
       <w:pPr>
-        <w:pStyle w:val="BodyText"/>
+        <w:pStyle w:val="IsiParagraf"/>
         <w:spacing w:line="360" w:lineRule="auto" w:before="0" w:after="0"/>
-        <w:ind w:firstLine="708"/>
+        <w:ind w:firstLine="397"/>
         <w:jc w:val="both"/>
       </w:pPr>
       <w:r>
@@ -239,11 +223,7 @@
     <w:bookmarkStart w:id="29" w:name="manfaat-penelitian"/>
     <w:p>
       <w:pPr>
-        <w:numPr>
-          <w:ilvl w:val="1"/>
-          <w:numId w:val="1"/>
-        </w:numPr>
-        <w:pStyle w:val="Heading2"/>
+        <w:pStyle w:val="Heading3"/>
         <w:outlineLvl w:val="1"/>
       </w:pPr>
       <w:r>
@@ -252,9 +232,9 @@
     </w:p>
     <w:p>
       <w:pPr>
-        <w:pStyle w:val="FirstParagraph"/>
+        <w:pStyle w:val="IsiParagraf"/>
         <w:spacing w:line="360" w:lineRule="auto" w:before="0" w:after="0"/>
-        <w:ind w:firstLine="708"/>
+        <w:ind w:firstLine="397"/>
         <w:jc w:val="both"/>
       </w:pPr>
       <w:r>
@@ -263,9 +243,9 @@
     </w:p>
     <w:p>
       <w:pPr>
-        <w:pStyle w:val="BodyText"/>
+        <w:pStyle w:val="IsiParagraf"/>
         <w:spacing w:line="360" w:lineRule="auto" w:before="0" w:after="0"/>
-        <w:ind w:firstLine="708"/>
+        <w:ind w:firstLine="397"/>
         <w:jc w:val="both"/>
       </w:pPr>
       <w:r>
@@ -277,11 +257,7 @@
     <w:bookmarkStart w:id="33" w:name="bab-ii"/>
     <w:p>
       <w:pPr>
-        <w:numPr>
-          <w:ilvl w:val="0"/>
-          <w:numId w:val="1"/>
-        </w:numPr>
-        <w:pStyle w:val="Heading1"/>
+        <w:pStyle w:val="Heading2"/>
         <w:outlineLvl w:val="0"/>
       </w:pPr>
       <w:r>
@@ -290,9 +266,9 @@
     </w:p>
     <w:p>
       <w:pPr>
-        <w:pStyle w:val="FirstParagraph"/>
+        <w:pStyle w:val="IsiParagraf"/>
         <w:spacing w:line="360" w:lineRule="auto" w:before="0" w:after="0"/>
-        <w:ind w:firstLine="708"/>
+        <w:ind w:firstLine="397"/>
         <w:jc w:val="both"/>
       </w:pPr>
       <w:r>
@@ -301,11 +277,7 @@
     </w:p>
     <w:p>
       <w:pPr>
-        <w:numPr>
-          <w:ilvl w:val="1"/>
-          <w:numId w:val="1"/>
-        </w:numPr>
-        <w:pStyle w:val="Heading2"/>
+        <w:pStyle w:val="Heading3"/>
         <w:outlineLvl w:val="1"/>
       </w:pPr>
       <w:r>
@@ -314,9 +286,9 @@
     </w:p>
     <w:p>
       <w:pPr>
-        <w:pStyle w:val="BodyText"/>
+        <w:pStyle w:val="IsiParagraf"/>
         <w:spacing w:line="360" w:lineRule="auto" w:before="0" w:after="0"/>
-        <w:ind w:firstLine="708"/>
+        <w:ind w:firstLine="397"/>
         <w:jc w:val="both"/>
       </w:pPr>
       <w:r>
@@ -325,9 +297,9 @@
     </w:p>
     <w:p>
       <w:pPr>
-        <w:pStyle w:val="BodyText"/>
+        <w:pStyle w:val="IsiParagraf"/>
         <w:spacing w:line="360" w:lineRule="auto" w:before="0" w:after="0"/>
-        <w:ind w:firstLine="708"/>
+        <w:ind w:firstLine="397"/>
         <w:jc w:val="both"/>
       </w:pPr>
       <w:r>
@@ -336,9 +308,9 @@
     </w:p>
     <w:p>
       <w:pPr>
-        <w:pStyle w:val="BodyText"/>
+        <w:pStyle w:val="IsiParagraf"/>
         <w:spacing w:line="360" w:lineRule="auto" w:before="0" w:after="0"/>
-        <w:ind w:firstLine="708"/>
+        <w:ind w:firstLine="397"/>
         <w:jc w:val="both"/>
       </w:pPr>
       <w:r>
@@ -348,11 +320,7 @@
     <w:bookmarkStart w:id="31" w:name="sistem-informasi"/>
     <w:p>
       <w:pPr>
-        <w:numPr>
-          <w:ilvl w:val="1"/>
-          <w:numId w:val="1"/>
-        </w:numPr>
-        <w:pStyle w:val="Heading2"/>
+        <w:pStyle w:val="Heading3"/>
         <w:outlineLvl w:val="1"/>
       </w:pPr>
       <w:r>
@@ -361,9 +329,9 @@
     </w:p>
     <w:p>
       <w:pPr>
-        <w:pStyle w:val="FirstParagraph"/>
+        <w:pStyle w:val="IsiParagraf"/>
         <w:spacing w:line="360" w:lineRule="auto" w:before="0" w:after="0"/>
-        <w:ind w:firstLine="708"/>
+        <w:ind w:firstLine="397"/>
         <w:jc w:val="both"/>
       </w:pPr>
       <w:r>
@@ -374,11 +342,7 @@
     <w:bookmarkStart w:id="32" w:name="penelitian-terdahulu"/>
     <w:p>
       <w:pPr>
-        <w:numPr>
-          <w:ilvl w:val="1"/>
-          <w:numId w:val="1"/>
-        </w:numPr>
-        <w:pStyle w:val="Heading2"/>
+        <w:pStyle w:val="Heading3"/>
         <w:outlineLvl w:val="1"/>
       </w:pPr>
       <w:r>
@@ -387,9 +351,9 @@
     </w:p>
     <w:p>
       <w:pPr>
-        <w:pStyle w:val="FirstParagraph"/>
+        <w:pStyle w:val="IsiParagraf"/>
         <w:spacing w:line="360" w:lineRule="auto" w:before="0" w:after="0"/>
-        <w:ind w:firstLine="708"/>
+        <w:ind w:firstLine="397"/>
         <w:jc w:val="both"/>
       </w:pPr>
       <w:r>
@@ -401,11 +365,7 @@
     <w:bookmarkStart w:id="37" w:name="bab-iii"/>
     <w:p>
       <w:pPr>
-        <w:numPr>
-          <w:ilvl w:val="0"/>
-          <w:numId w:val="1"/>
-        </w:numPr>
-        <w:pStyle w:val="Heading1"/>
+        <w:pStyle w:val="Heading2"/>
         <w:outlineLvl w:val="0"/>
       </w:pPr>
       <w:r>
@@ -414,9 +374,9 @@
     </w:p>
     <w:p>
       <w:pPr>
-        <w:pStyle w:val="FirstParagraph"/>
+        <w:pStyle w:val="IsiParagraf"/>
         <w:spacing w:line="360" w:lineRule="auto" w:before="0" w:after="0"/>
-        <w:ind w:firstLine="708"/>
+        <w:ind w:firstLine="397"/>
         <w:jc w:val="both"/>
       </w:pPr>
       <w:r>
@@ -426,11 +386,7 @@
     <w:bookmarkStart w:id="34" w:name="metode-penelitian"/>
     <w:p>
       <w:pPr>
-        <w:numPr>
-          <w:ilvl w:val="1"/>
-          <w:numId w:val="1"/>
-        </w:numPr>
-        <w:pStyle w:val="Heading2"/>
+        <w:pStyle w:val="Heading3"/>
         <w:outlineLvl w:val="1"/>
       </w:pPr>
       <w:r>
@@ -439,9 +395,9 @@
     </w:p>
     <w:p>
       <w:pPr>
-        <w:pStyle w:val="FirstParagraph"/>
+        <w:pStyle w:val="IsiParagraf"/>
         <w:spacing w:line="360" w:lineRule="auto" w:before="0" w:after="0"/>
-        <w:ind w:firstLine="708"/>
+        <w:ind w:firstLine="397"/>
         <w:jc w:val="both"/>
       </w:pPr>
       <w:r>
@@ -452,11 +408,7 @@
     <w:bookmarkStart w:id="35" w:name="metode-pengembangan-sistem"/>
     <w:p>
       <w:pPr>
-        <w:numPr>
-          <w:ilvl w:val="1"/>
-          <w:numId w:val="1"/>
-        </w:numPr>
-        <w:pStyle w:val="Heading2"/>
+        <w:pStyle w:val="Heading3"/>
         <w:outlineLvl w:val="1"/>
       </w:pPr>
       <w:r>
@@ -465,9 +417,9 @@
     </w:p>
     <w:p>
       <w:pPr>
-        <w:pStyle w:val="FirstParagraph"/>
+        <w:pStyle w:val="IsiParagraf"/>
         <w:spacing w:line="360" w:lineRule="auto" w:before="0" w:after="0"/>
-        <w:ind w:firstLine="708"/>
+        <w:ind w:firstLine="397"/>
         <w:jc w:val="both"/>
       </w:pPr>
       <w:r>
@@ -478,11 +430,7 @@
     <w:bookmarkStart w:id="36" w:name="teknik-pengumpulan-data"/>
     <w:p>
       <w:pPr>
-        <w:numPr>
-          <w:ilvl w:val="1"/>
-          <w:numId w:val="1"/>
-        </w:numPr>
-        <w:pStyle w:val="Heading2"/>
+        <w:pStyle w:val="Heading3"/>
         <w:outlineLvl w:val="1"/>
       </w:pPr>
       <w:r>
@@ -491,9 +439,9 @@
     </w:p>
     <w:p>
       <w:pPr>
-        <w:pStyle w:val="FirstParagraph"/>
+        <w:pStyle w:val="IsiParagraf"/>
         <w:spacing w:line="360" w:lineRule="auto" w:before="0" w:after="0"/>
-        <w:ind w:firstLine="708"/>
+        <w:ind w:firstLine="397"/>
         <w:jc w:val="both"/>
       </w:pPr>
       <w:r>
@@ -502,9 +450,9 @@
     </w:p>
     <w:p>
       <w:pPr>
-        <w:pStyle w:val="BodyText"/>
+        <w:pStyle w:val="IsiParagraf"/>
         <w:spacing w:line="360" w:lineRule="auto" w:before="0" w:after="0"/>
-        <w:ind w:firstLine="708"/>
+        <w:ind w:firstLine="397"/>
         <w:jc w:val="both"/>
       </w:pPr>
       <w:r>
@@ -513,9 +461,9 @@
     </w:p>
     <w:p>
       <w:pPr>
-        <w:pStyle w:val="BodyText"/>
+        <w:pStyle w:val="IsiParagraf"/>
         <w:spacing w:line="360" w:lineRule="auto" w:before="0" w:after="0"/>
-        <w:ind w:firstLine="708"/>
+        <w:ind w:firstLine="397"/>
         <w:jc w:val="both"/>
       </w:pPr>
       <w:r>
@@ -524,9 +472,9 @@
     </w:p>
     <w:p>
       <w:pPr>
-        <w:pStyle w:val="BodyText"/>
+        <w:pStyle w:val="IsiParagraf"/>
         <w:spacing w:line="360" w:lineRule="auto" w:before="0" w:after="0"/>
-        <w:ind w:firstLine="708"/>
+        <w:ind w:firstLine="397"/>
         <w:jc w:val="both"/>
       </w:pPr>
       <w:r>
@@ -535,9 +483,9 @@
     </w:p>
     <w:p>
       <w:pPr>
-        <w:pStyle w:val="BodyText"/>
+        <w:pStyle w:val="IsiParagraf"/>
         <w:spacing w:line="360" w:lineRule="auto" w:before="0" w:after="0"/>
-        <w:ind w:firstLine="708"/>
+        <w:ind w:firstLine="397"/>
         <w:jc w:val="both"/>
       </w:pPr>
       <w:r>
@@ -549,11 +497,7 @@
     <w:bookmarkStart w:id="42" w:name="bab-iv"/>
     <w:p>
       <w:pPr>
-        <w:numPr>
-          <w:ilvl w:val="0"/>
-          <w:numId w:val="1"/>
-        </w:numPr>
-        <w:pStyle w:val="Heading1"/>
+        <w:pStyle w:val="Heading2"/>
         <w:outlineLvl w:val="0"/>
       </w:pPr>
       <w:r>
@@ -562,9 +506,9 @@
     </w:p>
     <w:p>
       <w:pPr>
-        <w:pStyle w:val="FirstParagraph"/>
+        <w:pStyle w:val="IsiParagraf"/>
         <w:spacing w:line="360" w:lineRule="auto" w:before="0" w:after="0"/>
-        <w:ind w:firstLine="708"/>
+        <w:ind w:firstLine="397"/>
         <w:jc w:val="both"/>
       </w:pPr>
       <w:r>
@@ -574,11 +518,7 @@
     <w:bookmarkStart w:id="38" w:name="analisis-kebutuhan"/>
     <w:p>
       <w:pPr>
-        <w:numPr>
-          <w:ilvl w:val="1"/>
-          <w:numId w:val="1"/>
-        </w:numPr>
-        <w:pStyle w:val="Heading2"/>
+        <w:pStyle w:val="Heading3"/>
         <w:outlineLvl w:val="1"/>
       </w:pPr>
       <w:r>
@@ -587,9 +527,9 @@
     </w:p>
     <w:p>
       <w:pPr>
-        <w:pStyle w:val="FirstParagraph"/>
+        <w:pStyle w:val="IsiParagraf"/>
         <w:spacing w:line="360" w:lineRule="auto" w:before="0" w:after="0"/>
-        <w:ind w:firstLine="708"/>
+        <w:ind w:firstLine="397"/>
         <w:jc w:val="both"/>
       </w:pPr>
       <w:r>
@@ -600,11 +540,7 @@
     <w:bookmarkStart w:id="39" w:name="perancangan-sistem"/>
     <w:p>
       <w:pPr>
-        <w:numPr>
-          <w:ilvl w:val="1"/>
-          <w:numId w:val="1"/>
-        </w:numPr>
-        <w:pStyle w:val="Heading2"/>
+        <w:pStyle w:val="Heading3"/>
         <w:outlineLvl w:val="1"/>
       </w:pPr>
       <w:r>
@@ -613,9 +549,9 @@
     </w:p>
     <w:p>
       <w:pPr>
-        <w:pStyle w:val="FirstParagraph"/>
+        <w:pStyle w:val="IsiParagraf"/>
         <w:spacing w:line="360" w:lineRule="auto" w:before="0" w:after="0"/>
-        <w:ind w:firstLine="708"/>
+        <w:ind w:firstLine="397"/>
         <w:jc w:val="both"/>
       </w:pPr>
       <w:r>
@@ -626,11 +562,7 @@
     <w:bookmarkStart w:id="40" w:name="implementasi-sistem"/>
     <w:p>
       <w:pPr>
-        <w:numPr>
-          <w:ilvl w:val="1"/>
-          <w:numId w:val="1"/>
-        </w:numPr>
-        <w:pStyle w:val="Heading2"/>
+        <w:pStyle w:val="Heading3"/>
         <w:outlineLvl w:val="1"/>
       </w:pPr>
       <w:r>
@@ -639,9 +571,9 @@
     </w:p>
     <w:p>
       <w:pPr>
-        <w:pStyle w:val="FirstParagraph"/>
+        <w:pStyle w:val="IsiParagraf"/>
         <w:spacing w:line="360" w:lineRule="auto" w:before="0" w:after="0"/>
-        <w:ind w:firstLine="708"/>
+        <w:ind w:firstLine="397"/>
         <w:jc w:val="both"/>
       </w:pPr>
       <w:r>
@@ -652,11 +584,7 @@
     <w:bookmarkStart w:id="41" w:name="pengujian-sistem"/>
     <w:p>
       <w:pPr>
-        <w:numPr>
-          <w:ilvl w:val="1"/>
-          <w:numId w:val="1"/>
-        </w:numPr>
-        <w:pStyle w:val="Heading2"/>
+        <w:pStyle w:val="Heading3"/>
         <w:outlineLvl w:val="1"/>
       </w:pPr>
       <w:r>
@@ -665,9 +593,9 @@
     </w:p>
     <w:p>
       <w:pPr>
-        <w:pStyle w:val="FirstParagraph"/>
+        <w:pStyle w:val="IsiParagraf"/>
         <w:spacing w:line="360" w:lineRule="auto" w:before="0" w:after="0"/>
-        <w:ind w:firstLine="708"/>
+        <w:ind w:firstLine="397"/>
         <w:jc w:val="both"/>
       </w:pPr>
       <w:r>
@@ -676,9 +604,9 @@
     </w:p>
     <w:p>
       <w:pPr>
-        <w:pStyle w:val="BodyText"/>
+        <w:pStyle w:val="IsiParagraf"/>
         <w:spacing w:line="360" w:lineRule="auto" w:before="0" w:after="0"/>
-        <w:ind w:firstLine="708"/>
+        <w:ind w:firstLine="397"/>
         <w:jc w:val="both"/>
       </w:pPr>
       <w:r>
@@ -687,9 +615,9 @@
     </w:p>
     <w:p>
       <w:pPr>
-        <w:pStyle w:val="BodyText"/>
+        <w:pStyle w:val="IsiParagraf"/>
         <w:spacing w:line="360" w:lineRule="auto" w:before="0" w:after="0"/>
-        <w:ind w:firstLine="708"/>
+        <w:ind w:firstLine="397"/>
         <w:jc w:val="both"/>
       </w:pPr>
       <w:r>
@@ -701,11 +629,7 @@
     <w:bookmarkStart w:id="43" w:name="bab-v"/>
     <w:p>
       <w:pPr>
-        <w:numPr>
-          <w:ilvl w:val="0"/>
-          <w:numId w:val="1"/>
-        </w:numPr>
-        <w:pStyle w:val="Heading1"/>
+        <w:pStyle w:val="Heading2"/>
         <w:outlineLvl w:val="0"/>
       </w:pPr>
       <w:r>
@@ -714,9 +638,9 @@
     </w:p>
     <w:p>
       <w:pPr>
-        <w:pStyle w:val="FirstParagraph"/>
+        <w:pStyle w:val="IsiParagraf"/>
         <w:spacing w:line="360" w:lineRule="auto" w:before="0" w:after="0"/>
-        <w:ind w:firstLine="708"/>
+        <w:ind w:firstLine="397"/>
         <w:jc w:val="both"/>
       </w:pPr>
       <w:r>
@@ -725,9 +649,9 @@
     </w:p>
     <w:p>
       <w:pPr>
-        <w:pStyle w:val="BodyText"/>
+        <w:pStyle w:val="IsiParagraf"/>
         <w:spacing w:line="360" w:lineRule="auto" w:before="0" w:after="0"/>
-        <w:ind w:firstLine="708"/>
+        <w:ind w:firstLine="397"/>
         <w:jc w:val="both"/>
       </w:pPr>
       <w:r>
@@ -736,9 +660,9 @@
     </w:p>
     <w:p>
       <w:pPr>
-        <w:pStyle w:val="BodyText"/>
+        <w:pStyle w:val="IsiParagraf"/>
         <w:spacing w:line="360" w:lineRule="auto" w:before="0" w:after="0"/>
-        <w:ind w:firstLine="708"/>
+        <w:ind w:firstLine="397"/>
         <w:jc w:val="both"/>
       </w:pPr>
       <w:r>
@@ -747,9 +671,9 @@
     </w:p>
     <w:p>
       <w:pPr>
-        <w:pStyle w:val="BodyText"/>
+        <w:pStyle w:val="IsiParagraf"/>
         <w:spacing w:line="360" w:lineRule="auto" w:before="0" w:after="0"/>
-        <w:ind w:firstLine="708"/>
+        <w:ind w:firstLine="397"/>
         <w:jc w:val="both"/>
       </w:pPr>
       <w:r>
@@ -758,9 +682,9 @@
     </w:p>
     <w:p>
       <w:pPr>
-        <w:pStyle w:val="BodyText"/>
+        <w:pStyle w:val="IsiParagraf"/>
         <w:spacing w:line="360" w:lineRule="auto" w:before="0" w:after="0"/>
-        <w:ind w:firstLine="708"/>
+        <w:ind w:firstLine="397"/>
         <w:jc w:val="both"/>
       </w:pPr>
       <w:r>
@@ -774,7 +698,7 @@
       <w:headerReference r:id="rId12" w:type="first"/>
       <w:type w:val="continuous"/>
       <w:pgSz w:code="9" w:h="16839" w:w="11907"/>
-      <w:pgMar w:bottom="1701" w:footer="720" w:gutter="0" w:header="720" w:left="2268" w:right="1701" w:top="2268"/>
+      <w:pgMar w:bottom="1440" w:footer="720" w:gutter="0" w:header="720" w:left="1440" w:right="1440" w:top="1440"/>
       <w:pgNumType w:fmt="lowerRoman"/>
       <w:cols w:space="720"/>
       <w:titlePg/>

</xml_diff>

<commit_message>
Initialize virtual environment and add .gitkeep files for storage directories
</commit_message>
<xml_diff>
--- a/form-memory/storage/outputs/final.docx
+++ b/form-memory/storage/outputs/final.docx
@@ -1,43 +1,6 @@
 
 <file path=word/document.xml><?xml version="1.0" encoding="utf-8"?>
 <w:document xmlns:w="http://schemas.openxmlformats.org/wordprocessingml/2006/main" xmlns:m="http://schemas.openxmlformats.org/officeDocument/2006/math" xmlns:r="http://schemas.openxmlformats.org/officeDocument/2006/relationships" xmlns:o="urn:schemas-microsoft-com:office:office" xmlns:v="urn:schemas-microsoft-com:vml" xmlns:w10="urn:schemas-microsoft-com:office:word" xmlns:a="http://schemas.openxmlformats.org/drawingml/2006/main" xmlns:pic="http://schemas.openxmlformats.org/drawingml/2006/picture" xmlns:wp="http://schemas.openxmlformats.org/drawingml/2006/wordprocessingDrawing">
-  <w:numbering xmlns:w14="http://schemas.microsoft.com/office/word/2010/wordml">
-    <w:abstractNum w:abstractNumId="0">
-      <w:multiLevelType w:val="multilevel"/>
-      <w:lvl w:ilvl="0">
-        <w:start w:val="1"/>
-        <w:numFmt w:val="upperRoman"/>
-        <w:lvlText w:val="BAB %1"/>
-        <w:lvlJc w:val="center"/>
-        <w:pPr>
-          <w:ind w:left="0" w:hanging="0"/>
-        </w:pPr>
-      </w:lvl>
-      <w:lvl w:ilvl="1">
-        <w:start w:val="1"/>
-        <w:numFmt w:val="decimal"/>
-        <w:isLgl/>
-        <w:lvlText w:val="%1.%2"/>
-        <w:lvlJc w:val="left"/>
-        <w:pPr>
-          <w:ind w:left="708" w:hanging="708"/>
-        </w:pPr>
-      </w:lvl>
-      <w:lvl w:ilvl="2">
-        <w:start w:val="1"/>
-        <w:numFmt w:val="decimal"/>
-        <w:isLgl/>
-        <w:lvlText w:val="%1.%2.%3"/>
-        <w:lvlJc w:val="left"/>
-        <w:pPr>
-          <w:ind w:left="850" w:hanging="850"/>
-        </w:pPr>
-      </w:lvl>
-    </w:abstractNum>
-    <w:num w:numId="1">
-      <w:abstractNumId w:val="0"/>
-    </w:num>
-  </w:numbering>
   <w:body>
     <w:p>
       <w:pPr>
@@ -68,7 +31,7 @@
           <w:b/>
           <w:sz w:val="28"/>
         </w:rPr>
-        <w:t>SKRIPSI TES</w:t>
+        <w:t>TES</w:t>
       </w:r>
     </w:p>
     <w:p>
@@ -113,7 +76,7 @@
         </w:rPr>
         <w:t>BUDI</w:t>
         <w:br/>
-        <w:t>205230001</w:t>
+        <w:t>012345</w:t>
       </w:r>
     </w:p>
     <w:p>
@@ -129,7 +92,7 @@
         </w:rPr>
         <w:t>PROGRAM STUDI INFORMATIKA</w:t>
         <w:br/>
-        <w:t>UII</w:t>
+        <w:t>UI</w:t>
         <w:br/>
         <w:t>2025</w:t>
       </w:r>
@@ -225,7 +188,7 @@
         <w:pStyle w:val="IsiParagraf"/>
       </w:pPr>
       <w:r>
-        <w:t xml:space="preserve"> Ini abstrak Ini abstrak Ini abstrak Ini abstrak Ini abstrak Ini abstrak Ini abstrak  Ini abstrak Ini abstrak Ini abstrak Ini abstrak Ini abstrak Ini abstrak Ini abstrak  Ini abstrak Ini abstrak Ini abstrak Ini abstrak Ini abstrak Ini abstrak Ini abstrak</w:t>
+        <w:t>TESTESTESTEST</w:t>
       </w:r>
     </w:p>
     <w:p>
@@ -252,7 +215,7 @@
         <w:pStyle w:val="IsiParagraf"/>
       </w:pPr>
       <w:r>
-        <w:t xml:space="preserve"> this abstract this abstract this abstract this abstract this abstract  this abstract this abstract this abstract this abstract this abstract  this abstract this abstract this abstract this abstract this abstract  this abstract this abstract this abstract this abstract this abstract</w:t>
+        <w:t>TETSTSTSTSTSTSTST</w:t>
       </w:r>
     </w:p>
     <w:p>
@@ -280,26 +243,6 @@
       </w:pPr>
       <w:r>
         <w:t>DAFTAR GAMBAR</w:t>
-      </w:r>
-    </w:p>
-    <w:p>
-      <w:pPr>
-        <w:pStyle w:val="TOC"/>
-        <w:spacing w:before="0" w:after="0" w:line="360" w:lineRule="auto"/>
-        <w:ind w:firstLine="397"/>
-        <w:jc w:val="both"/>
-      </w:pPr>
-      <w:fldSimple w:instr="TOC \o &quot;1-3&quot; \h \z \u"/>
-      <w:r>
-        <w:t>[Table of Contents - Update in Word with F9]</w:t>
-      </w:r>
-    </w:p>
-    <w:p>
-      <w:pPr>
-        <w:pageBreakBefore w:val="1"/>
-      </w:pPr>
-      <w:r>
-        <w:br w:type="page"/>
       </w:r>
     </w:p>
     <w:p>
@@ -327,10 +270,6 @@
     <w:bookmarkStart w:id="30" w:name="bab-i"/>
     <w:p>
       <w:pPr>
-        <w:numPr>
-          <w:ilvl w:val="0"/>
-          <w:numId w:val="1"/>
-        </w:numPr>
         <w:pStyle w:val="Heading1"/>
         <w:outlineLvl w:val="0"/>
         <w:spacing w:before="480" w:after="240"/>
@@ -342,10 +281,6 @@
     </w:p>
     <w:p>
       <w:pPr>
-        <w:numPr>
-          <w:ilvl w:val="1"/>
-          <w:numId w:val="1"/>
-        </w:numPr>
         <w:pStyle w:val="Heading2"/>
         <w:outlineLvl w:val="1"/>
         <w:spacing w:before="240" w:after="120"/>
@@ -357,10 +292,6 @@
     <w:bookmarkStart w:id="26" w:name="latar-belakang"/>
     <w:p>
       <w:pPr>
-        <w:numPr>
-          <w:ilvl w:val="1"/>
-          <w:numId w:val="1"/>
-        </w:numPr>
         <w:pStyle w:val="Heading2"/>
         <w:outlineLvl w:val="1"/>
         <w:spacing w:before="240" w:after="120"/>
@@ -395,10 +326,6 @@
     <w:bookmarkStart w:id="27" w:name="rumusan-masalah"/>
     <w:p>
       <w:pPr>
-        <w:numPr>
-          <w:ilvl w:val="1"/>
-          <w:numId w:val="1"/>
-        </w:numPr>
         <w:pStyle w:val="Heading2"/>
         <w:outlineLvl w:val="1"/>
         <w:spacing w:before="240" w:after="120"/>
@@ -444,10 +371,6 @@
     <w:bookmarkStart w:id="28" w:name="tujuan-penelitian"/>
     <w:p>
       <w:pPr>
-        <w:numPr>
-          <w:ilvl w:val="1"/>
-          <w:numId w:val="1"/>
-        </w:numPr>
         <w:pStyle w:val="Heading2"/>
         <w:outlineLvl w:val="1"/>
         <w:spacing w:before="240" w:after="120"/>
@@ -493,10 +416,6 @@
     <w:bookmarkStart w:id="29" w:name="manfaat-penelitian"/>
     <w:p>
       <w:pPr>
-        <w:numPr>
-          <w:ilvl w:val="1"/>
-          <w:numId w:val="1"/>
-        </w:numPr>
         <w:pStyle w:val="Heading2"/>
         <w:outlineLvl w:val="1"/>
         <w:spacing w:before="240" w:after="120"/>
@@ -532,10 +451,6 @@
     <w:bookmarkStart w:id="31" w:name="bab-ii"/>
     <w:p>
       <w:pPr>
-        <w:numPr>
-          <w:ilvl w:val="0"/>
-          <w:numId w:val="1"/>
-        </w:numPr>
         <w:pStyle w:val="Heading1"/>
         <w:outlineLvl w:val="0"/>
         <w:spacing w:before="480" w:after="240"/>
@@ -547,10 +462,6 @@
     </w:p>
     <w:p>
       <w:pPr>
-        <w:numPr>
-          <w:ilvl w:val="1"/>
-          <w:numId w:val="1"/>
-        </w:numPr>
         <w:pStyle w:val="Heading2"/>
         <w:outlineLvl w:val="1"/>
         <w:spacing w:before="240" w:after="120"/>
@@ -561,10 +472,6 @@
     </w:p>
     <w:p>
       <w:pPr>
-        <w:numPr>
-          <w:ilvl w:val="1"/>
-          <w:numId w:val="1"/>
-        </w:numPr>
         <w:pStyle w:val="Heading2"/>
         <w:outlineLvl w:val="1"/>
         <w:spacing w:before="240" w:after="120"/>
@@ -654,10 +561,6 @@
     <w:bookmarkStart w:id="32" w:name="bab-iii"/>
     <w:p>
       <w:pPr>
-        <w:numPr>
-          <w:ilvl w:val="0"/>
-          <w:numId w:val="1"/>
-        </w:numPr>
         <w:pStyle w:val="Heading1"/>
         <w:outlineLvl w:val="0"/>
         <w:spacing w:before="480" w:after="240"/>
@@ -669,10 +572,6 @@
     </w:p>
     <w:p>
       <w:pPr>
-        <w:numPr>
-          <w:ilvl w:val="1"/>
-          <w:numId w:val="1"/>
-        </w:numPr>
         <w:pStyle w:val="Heading2"/>
         <w:outlineLvl w:val="1"/>
         <w:spacing w:before="240" w:after="120"/>
@@ -795,10 +694,6 @@
     <w:bookmarkStart w:id="33" w:name="bab-iv"/>
     <w:p>
       <w:pPr>
-        <w:numPr>
-          <w:ilvl w:val="0"/>
-          <w:numId w:val="1"/>
-        </w:numPr>
         <w:pStyle w:val="Heading1"/>
         <w:outlineLvl w:val="0"/>
         <w:spacing w:before="480" w:after="240"/>
@@ -810,10 +705,6 @@
     </w:p>
     <w:p>
       <w:pPr>
-        <w:numPr>
-          <w:ilvl w:val="1"/>
-          <w:numId w:val="1"/>
-        </w:numPr>
         <w:pStyle w:val="Heading2"/>
         <w:outlineLvl w:val="1"/>
         <w:spacing w:before="240" w:after="120"/>
@@ -936,10 +827,6 @@
     <w:bookmarkStart w:id="34" w:name="bab-v"/>
     <w:p>
       <w:pPr>
-        <w:numPr>
-          <w:ilvl w:val="0"/>
-          <w:numId w:val="1"/>
-        </w:numPr>
         <w:pStyle w:val="Heading1"/>
         <w:outlineLvl w:val="0"/>
         <w:spacing w:before="480" w:after="240"/>
@@ -951,10 +838,6 @@
     </w:p>
     <w:p>
       <w:pPr>
-        <w:numPr>
-          <w:ilvl w:val="1"/>
-          <w:numId w:val="1"/>
-        </w:numPr>
         <w:pStyle w:val="Heading2"/>
         <w:outlineLvl w:val="1"/>
         <w:spacing w:before="240" w:after="120"/>

</xml_diff>

<commit_message>
Big frontend enchancement update
</commit_message>
<xml_diff>
--- a/form-memory/storage/outputs/final.docx
+++ b/form-memory/storage/outputs/final.docx
@@ -4,319 +4,57 @@
   <w:body>
     <w:p>
       <w:pPr>
-        <w:pageBreakBefore w:val="on"/>
-      </w:pPr>
-    </w:p>
-    <w:p>
-      <w:pPr>
-        <w:jc w:val="center"/>
-      </w:pPr>
-      <w:r>
-        <w:rPr>
-          <w:rFonts w:ascii="Times New Roman" w:hAnsi="Times New Roman"/>
-          <w:b w:val="0"/>
-          <w:sz w:val="24"/>
-        </w:rPr>
-        <w:t>SKRIPSI</w:t>
-      </w:r>
-    </w:p>
-    <w:p>
-      <w:pPr>
-        <w:jc w:val="center"/>
-        <w:spacing w:before="480"/>
-      </w:pPr>
-      <w:r>
-        <w:rPr>
-          <w:rFonts w:ascii="Times New Roman" w:hAnsi="Times New Roman"/>
-          <w:b/>
-          <w:sz w:val="28"/>
-        </w:rPr>
-        <w:t>TES</w:t>
-      </w:r>
-    </w:p>
-    <w:p>
-      <w:pPr>
-        <w:jc w:val="center"/>
-        <w:spacing w:before="480"/>
-      </w:pPr>
-      <w:r>
-        <w:rPr>
-          <w:rFonts w:ascii="Times New Roman" w:hAnsi="Times New Roman"/>
-          <w:b w:val="0"/>
-          <w:sz w:val="24"/>
-        </w:rPr>
-        <w:t>Diajukan untuk Memenuhi Salah Satu Syarat</w:t>
-        <w:br/>
-        <w:t>Memperoleh Gelar Sarjana Komputer</w:t>
-      </w:r>
-    </w:p>
-    <w:p>
-      <w:pPr>
-        <w:jc w:val="center"/>
-        <w:spacing w:before="480"/>
-      </w:pPr>
-      <w:r>
-        <w:rPr>
-          <w:rFonts w:ascii="Times New Roman" w:hAnsi="Times New Roman"/>
-          <w:b w:val="0"/>
-          <w:sz w:val="24"/>
-        </w:rPr>
-        <w:t>Oleh:</w:t>
-      </w:r>
-    </w:p>
-    <w:p>
-      <w:pPr>
-        <w:jc w:val="center"/>
-      </w:pPr>
-      <w:r>
-        <w:rPr>
-          <w:rFonts w:ascii="Times New Roman" w:hAnsi="Times New Roman"/>
-          <w:b/>
-          <w:sz w:val="24"/>
-        </w:rPr>
-        <w:t>BUDI</w:t>
-        <w:br/>
-        <w:t>012345</w:t>
-      </w:r>
-    </w:p>
-    <w:p>
-      <w:pPr>
-        <w:jc w:val="center"/>
-        <w:spacing w:before="960"/>
-      </w:pPr>
-      <w:r>
-        <w:rPr>
-          <w:rFonts w:ascii="Times New Roman" w:hAnsi="Times New Roman"/>
-          <w:b/>
-          <w:sz w:val="28"/>
-        </w:rPr>
-        <w:t>PROGRAM STUDI INFORMATIKA</w:t>
-        <w:br/>
-        <w:t>UI</w:t>
-        <w:br/>
-        <w:t>2025</w:t>
-      </w:r>
-    </w:p>
-    <w:p>
-      <w:pPr>
-        <w:pageBreakBefore w:val="on"/>
+        <w:pStyle w:val="FirstParagraph"/>
+      </w:pPr>
+      <w:r>
+        <w:t xml:space="preserve">Judul</w:t>
+      </w:r>
+    </w:p>
+    <w:p>
+      <w:pPr>
+        <w:pStyle w:val="BodyText"/>
+      </w:pPr>
+      <w:r>
+        <w:t xml:space="preserve">Pengembangan Website UMKM untuk Meningkatkan Visibilitas dan Penjualan Produk Lokal</w:t>
+      </w:r>
+    </w:p>
+    <w:bookmarkStart w:id="30" w:name="bab-i"/>
+    <w:p>
+      <w:pPr>
         <w:pStyle w:val="Heading1"/>
-        <w:jc w:val="center"/>
-      </w:pPr>
-      <w:r>
-        <w:t>LEMBAR PENGESAHAN</w:t>
-      </w:r>
-    </w:p>
-    <w:p>
-      <w:pPr>
-        <w:jc w:val="center"/>
-      </w:pPr>
-      <w:r>
-        <w:t>(Tanda Tangan Dosen Pembimbing)</w:t>
-      </w:r>
-    </w:p>
-    <w:p>
-      <w:pPr>
-        <w:pageBreakBefore w:val="on"/>
-        <w:pStyle w:val="Heading1"/>
-      </w:pPr>
-      <w:r>
-        <w:t>PERNYATAAN KEASLIAN</w:t>
-      </w:r>
-    </w:p>
-    <w:p>
-      <w:r>
-        <w:t>Saya yang bertanda tangan di bawah ini...</w:t>
-      </w:r>
-    </w:p>
-    <w:p>
-      <w:pPr>
-        <w:pageBreakBefore w:val="on"/>
-        <w:pStyle w:val="Heading1"/>
-      </w:pPr>
-      <w:r>
-        <w:t>MOTTO</w:t>
-      </w:r>
-    </w:p>
-    <w:p>
-      <w:r>
-        <w:t>Isi Motto...</w:t>
-      </w:r>
-    </w:p>
-    <w:p>
-      <w:pPr>
-        <w:pageBreakBefore w:val="on"/>
-        <w:pStyle w:val="Heading1"/>
-      </w:pPr>
-      <w:r>
-        <w:t>PERSEMBAHAN</w:t>
-      </w:r>
-    </w:p>
-    <w:p>
-      <w:r>
-        <w:t>Isi Persembahan...</w:t>
-      </w:r>
-    </w:p>
-    <w:p>
-      <w:pPr>
-        <w:pageBreakBefore w:val="on"/>
-        <w:pStyle w:val="Heading1"/>
-      </w:pPr>
-      <w:r>
-        <w:t>KATA PENGANTAR</w:t>
-      </w:r>
-    </w:p>
-    <w:p>
-      <w:pPr>
-        <w:pStyle w:val="IsiParagraf"/>
-      </w:pPr>
-      <w:r>
-        <w:t>Isi Kata Pengantar...</w:t>
-      </w:r>
-    </w:p>
-    <w:p>
-      <w:pPr>
-        <w:pageBreakBefore w:val="on"/>
-        <w:pStyle w:val="Heading1"/>
-      </w:pPr>
-      <w:r>
-        <w:t>ABSTRAK</w:t>
-      </w:r>
-    </w:p>
-    <w:p>
-      <w:pPr>
-        <w:pStyle w:val="IsiParagraf"/>
-      </w:pPr>
-      <w:r>
-        <w:t>TESTESTESTEST</w:t>
-      </w:r>
-    </w:p>
-    <w:p>
-      <w:r>
-        <w:t>Kata Kunci:</w:t>
-      </w:r>
-    </w:p>
-    <w:p>
-      <w:r>
-        <w:t>keyword1, keyword2</w:t>
-      </w:r>
-    </w:p>
-    <w:p>
-      <w:pPr>
-        <w:pageBreakBefore w:val="on"/>
-        <w:pStyle w:val="Heading1"/>
-      </w:pPr>
-      <w:r>
-        <w:t>ABSTRACT</w:t>
-      </w:r>
-    </w:p>
-    <w:p>
-      <w:pPr>
-        <w:pStyle w:val="IsiParagraf"/>
-      </w:pPr>
-      <w:r>
-        <w:t>TETSTSTSTSTSTSTST</w:t>
-      </w:r>
-    </w:p>
-    <w:p>
-      <w:pPr>
-        <w:pageBreakBefore w:val="on"/>
-        <w:pStyle w:val="Heading1"/>
-      </w:pPr>
-      <w:r>
-        <w:t>DAFTAR ISI</w:t>
-      </w:r>
-    </w:p>
-    <w:p>
-      <w:pPr>
-        <w:pageBreakBefore w:val="on"/>
-        <w:pStyle w:val="Heading1"/>
-      </w:pPr>
-      <w:r>
-        <w:t>DAFTAR TABEL</w:t>
-      </w:r>
-    </w:p>
-    <w:p>
-      <w:pPr>
-        <w:pageBreakBefore w:val="on"/>
-        <w:pStyle w:val="Heading1"/>
-      </w:pPr>
-      <w:r>
-        <w:t>DAFTAR GAMBAR</w:t>
+      </w:pPr>
+      <w:r>
+        <w:t xml:space="preserve">BAB I</w:t>
       </w:r>
     </w:p>
     <w:p>
       <w:pPr>
         <w:pStyle w:val="FirstParagraph"/>
-        <w:spacing w:before="0" w:after="0" w:line="360" w:lineRule="auto"/>
-        <w:ind w:firstLine="397"/>
-        <w:jc w:val="both"/>
-      </w:pPr>
-      <w:r>
-        <w:t xml:space="preserve">Judul</w:t>
+      </w:pPr>
+      <w:r>
+        <w:t xml:space="preserve">PENDAHULUAN</w:t>
+      </w:r>
+    </w:p>
+    <w:bookmarkStart w:id="26" w:name="latar-belakang"/>
+    <w:p>
+      <w:pPr>
+        <w:pStyle w:val="Heading2"/>
+      </w:pPr>
+      <w:r>
+        <w:t xml:space="preserve">Latar Belakang</w:t>
+      </w:r>
+    </w:p>
+    <w:p>
+      <w:pPr>
+        <w:pStyle w:val="FirstParagraph"/>
+      </w:pPr>
+      <w:r>
+        <w:t xml:space="preserve">UMKM merupakan bagian penting dalam perekonomian Indonesia. Namun banyak pelaku UMKM masih kesulitan memanfaatkan teknologi digital untuk promosi dan penjualan. Kurangnya pengetahuan teknologi dan keterbatasan biaya menyebabkan sebagian besar UMKM hanya mengandalkan promosi konvensional.</w:t>
       </w:r>
     </w:p>
     <w:p>
       <w:pPr>
         <w:pStyle w:val="BodyText"/>
-        <w:spacing w:before="0" w:after="0" w:line="360" w:lineRule="auto"/>
-        <w:ind w:firstLine="397"/>
-        <w:jc w:val="both"/>
-      </w:pPr>
-      <w:r>
-        <w:t xml:space="preserve">Pengembangan Website UMKM untuk Meningkatkan Visibilitas dan Penjualan Produk Lokal</w:t>
-      </w:r>
-    </w:p>
-    <w:bookmarkStart w:id="30" w:name="bab-i"/>
-    <w:p>
-      <w:pPr>
-        <w:pStyle w:val="Heading1"/>
-        <w:outlineLvl w:val="0"/>
-        <w:spacing w:before="480" w:after="240"/>
-        <w:pageBreakBefore w:val="on"/>
-      </w:pPr>
-      <w:r>
-        <w:t xml:space="preserve">BAB I</w:t>
-      </w:r>
-    </w:p>
-    <w:p>
-      <w:pPr>
-        <w:pStyle w:val="Heading2"/>
-        <w:outlineLvl w:val="1"/>
-        <w:spacing w:before="240" w:after="120"/>
-      </w:pPr>
-      <w:r>
-        <w:t xml:space="preserve">PENDAHULUAN</w:t>
-      </w:r>
-    </w:p>
-    <w:bookmarkStart w:id="26" w:name="latar-belakang"/>
-    <w:p>
-      <w:pPr>
-        <w:pStyle w:val="Heading2"/>
-        <w:outlineLvl w:val="1"/>
-        <w:spacing w:before="240" w:after="120"/>
-      </w:pPr>
-      <w:r>
-        <w:t xml:space="preserve">Latar Belakang</w:t>
-      </w:r>
-    </w:p>
-    <w:p>
-      <w:pPr>
-        <w:pStyle w:val="FirstParagraph"/>
-        <w:spacing w:before="0" w:after="0" w:line="360" w:lineRule="auto"/>
-        <w:ind w:firstLine="397"/>
-        <w:jc w:val="both"/>
-      </w:pPr>
-      <w:r>
-        <w:t xml:space="preserve">UMKM merupakan bagian penting dalam perekonomian Indonesia. Namun banyak pelaku UMKM masih kesulitan memanfaatkan teknologi digital untuk promosi dan penjualan. Kurangnya pengetahuan teknologi dan keterbatasan biaya menyebabkan sebagian besar UMKM hanya mengandalkan promosi konvensional.</w:t>
-      </w:r>
-    </w:p>
-    <w:p>
-      <w:pPr>
-        <w:pStyle w:val="BodyText"/>
-        <w:spacing w:before="0" w:after="0" w:line="360" w:lineRule="auto"/>
-        <w:ind w:firstLine="397"/>
-        <w:jc w:val="both"/>
       </w:pPr>
       <w:r>
         <w:t xml:space="preserve">Website UMKM dapat menjadi sarana efektif untuk memperkenalkan produk, memperluas pasar, dan meningkatkan penjualan. Penelitian ini berfokus pada pengembangan website sederhana untuk membantu UMKM memasarkan produk secara online.</w:t>
@@ -327,8 +65,6 @@
     <w:p>
       <w:pPr>
         <w:pStyle w:val="Heading2"/>
-        <w:outlineLvl w:val="1"/>
-        <w:spacing w:before="240" w:after="120"/>
       </w:pPr>
       <w:r>
         <w:t xml:space="preserve">Rumusan Masalah</w:t>
@@ -337,9 +73,6 @@
     <w:p>
       <w:pPr>
         <w:pStyle w:val="FirstParagraph"/>
-        <w:spacing w:before="0" w:after="0" w:line="360" w:lineRule="auto"/>
-        <w:ind w:firstLine="397"/>
-        <w:jc w:val="both"/>
       </w:pPr>
       <w:r>
         <w:t xml:space="preserve">Bagaimana merancang website UMKM sebagai media promosi?</w:t>
@@ -348,9 +81,6 @@
     <w:p>
       <w:pPr>
         <w:pStyle w:val="BodyText"/>
-        <w:spacing w:before="0" w:after="0" w:line="360" w:lineRule="auto"/>
-        <w:ind w:firstLine="397"/>
-        <w:jc w:val="both"/>
       </w:pPr>
       <w:r>
         <w:t xml:space="preserve">Bagaimana proses pengembangan website UMKM?</w:t>
@@ -359,9 +89,6 @@
     <w:p>
       <w:pPr>
         <w:pStyle w:val="BodyText"/>
-        <w:spacing w:before="0" w:after="0" w:line="360" w:lineRule="auto"/>
-        <w:ind w:firstLine="397"/>
-        <w:jc w:val="both"/>
       </w:pPr>
       <w:r>
         <w:t xml:space="preserve">Apakah website UMKM dapat membantu meningkatkan visibilitas usaha?</w:t>
@@ -372,8 +99,6 @@
     <w:p>
       <w:pPr>
         <w:pStyle w:val="Heading2"/>
-        <w:outlineLvl w:val="1"/>
-        <w:spacing w:before="240" w:after="120"/>
       </w:pPr>
       <w:r>
         <w:t xml:space="preserve">Tujuan Penelitian</w:t>
@@ -382,9 +107,6 @@
     <w:p>
       <w:pPr>
         <w:pStyle w:val="FirstParagraph"/>
-        <w:spacing w:before="0" w:after="0" w:line="360" w:lineRule="auto"/>
-        <w:ind w:firstLine="397"/>
-        <w:jc w:val="both"/>
       </w:pPr>
       <w:r>
         <w:t xml:space="preserve">Merancang dan membuat website untuk UMKM.</w:t>
@@ -393,9 +115,6 @@
     <w:p>
       <w:pPr>
         <w:pStyle w:val="BodyText"/>
-        <w:spacing w:before="0" w:after="0" w:line="360" w:lineRule="auto"/>
-        <w:ind w:firstLine="397"/>
-        <w:jc w:val="both"/>
       </w:pPr>
       <w:r>
         <w:t xml:space="preserve">Menganalisis proses pengembangan website UMKM.</w:t>
@@ -404,9 +123,6 @@
     <w:p>
       <w:pPr>
         <w:pStyle w:val="BodyText"/>
-        <w:spacing w:before="0" w:after="0" w:line="360" w:lineRule="auto"/>
-        <w:ind w:firstLine="397"/>
-        <w:jc w:val="both"/>
       </w:pPr>
       <w:r>
         <w:t xml:space="preserve">Menilai manfaat website bagi pelaku UMKM dalam pemasaran digital.</w:t>
@@ -417,8 +133,6 @@
     <w:p>
       <w:pPr>
         <w:pStyle w:val="Heading2"/>
-        <w:outlineLvl w:val="1"/>
-        <w:spacing w:before="240" w:after="120"/>
       </w:pPr>
       <w:r>
         <w:t xml:space="preserve">Manfaat Penelitian</w:t>
@@ -427,9 +141,6 @@
     <w:p>
       <w:pPr>
         <w:pStyle w:val="FirstParagraph"/>
-        <w:spacing w:before="0" w:after="0" w:line="360" w:lineRule="auto"/>
-        <w:ind w:firstLine="397"/>
-        <w:jc w:val="both"/>
       </w:pPr>
       <w:r>
         <w:t xml:space="preserve">Secara teoritis memberikan referensi mengenai digitalisasi UMKM melalui teknologi informasi.</w:t>
@@ -438,9 +149,6 @@
     <w:p>
       <w:pPr>
         <w:pStyle w:val="BodyText"/>
-        <w:spacing w:before="0" w:after="0" w:line="360" w:lineRule="auto"/>
-        <w:ind w:firstLine="397"/>
-        <w:jc w:val="both"/>
       </w:pPr>
       <w:r>
         <w:t xml:space="preserve">Secara praktis menyediakan solusi berupa website bagi UMKM untuk mendukung kegiatan promosi.</w:t>
@@ -452,9 +160,6 @@
     <w:p>
       <w:pPr>
         <w:pStyle w:val="Heading1"/>
-        <w:outlineLvl w:val="0"/>
-        <w:spacing w:before="480" w:after="240"/>
-        <w:pageBreakBefore w:val="on"/>
       </w:pPr>
       <w:r>
         <w:t xml:space="preserve">BAB II</w:t>
@@ -462,9 +167,7 @@
     </w:p>
     <w:p>
       <w:pPr>
-        <w:pStyle w:val="Heading2"/>
-        <w:outlineLvl w:val="1"/>
-        <w:spacing w:before="240" w:after="120"/>
+        <w:pStyle w:val="FirstParagraph"/>
       </w:pPr>
       <w:r>
         <w:t xml:space="preserve">TINJAUAN PUSTAKA</w:t>
@@ -472,9 +175,7 @@
     </w:p>
     <w:p>
       <w:pPr>
-        <w:pStyle w:val="Heading2"/>
-        <w:outlineLvl w:val="1"/>
-        <w:spacing w:before="240" w:after="120"/>
+        <w:pStyle w:val="BodyText"/>
       </w:pPr>
       <w:r>
         <w:t xml:space="preserve">UMKM</w:t>
@@ -483,9 +184,6 @@
     <w:p>
       <w:pPr>
         <w:pStyle w:val="BodyText"/>
-        <w:spacing w:before="0" w:after="0" w:line="360" w:lineRule="auto"/>
-        <w:ind w:firstLine="397"/>
-        <w:jc w:val="both"/>
       </w:pPr>
       <w:r>
         <w:t xml:space="preserve">Pengertian UMKM berdasarkan undang-undang dan literatur ekonomi. Peran UMKM dalam perekonomian nasional.</w:t>
@@ -494,9 +192,6 @@
     <w:p>
       <w:pPr>
         <w:pStyle w:val="BodyText"/>
-        <w:spacing w:before="0" w:after="0" w:line="360" w:lineRule="auto"/>
-        <w:ind w:firstLine="397"/>
-        <w:jc w:val="both"/>
       </w:pPr>
       <w:r>
         <w:t xml:space="preserve">Website</w:t>
@@ -505,9 +200,6 @@
     <w:p>
       <w:pPr>
         <w:pStyle w:val="BodyText"/>
-        <w:spacing w:before="0" w:after="0" w:line="360" w:lineRule="auto"/>
-        <w:ind w:firstLine="397"/>
-        <w:jc w:val="both"/>
       </w:pPr>
       <w:r>
         <w:t xml:space="preserve">Konsep website, fungsi, dan manfaatnya dalam pemasaran digital. Website sebagai media komunikasi dan promosi usaha.</w:t>
@@ -516,9 +208,6 @@
     <w:p>
       <w:pPr>
         <w:pStyle w:val="BodyText"/>
-        <w:spacing w:before="0" w:after="0" w:line="360" w:lineRule="auto"/>
-        <w:ind w:firstLine="397"/>
-        <w:jc w:val="both"/>
       </w:pPr>
       <w:r>
         <w:t xml:space="preserve">Sistem Informasi</w:t>
@@ -527,9 +216,6 @@
     <w:p>
       <w:pPr>
         <w:pStyle w:val="BodyText"/>
-        <w:spacing w:before="0" w:after="0" w:line="360" w:lineRule="auto"/>
-        <w:ind w:firstLine="397"/>
-        <w:jc w:val="both"/>
       </w:pPr>
       <w:r>
         <w:t xml:space="preserve">Definisi sistem informasi, komponen, dan peran sistem informasi dalam mendukung proses bisnis.</w:t>
@@ -538,9 +224,6 @@
     <w:p>
       <w:pPr>
         <w:pStyle w:val="BodyText"/>
-        <w:spacing w:before="0" w:after="0" w:line="360" w:lineRule="auto"/>
-        <w:ind w:firstLine="397"/>
-        <w:jc w:val="both"/>
       </w:pPr>
       <w:r>
         <w:t xml:space="preserve">Penelitian Terdahulu</w:t>
@@ -549,9 +232,6 @@
     <w:p>
       <w:pPr>
         <w:pStyle w:val="BodyText"/>
-        <w:spacing w:before="0" w:after="0" w:line="360" w:lineRule="auto"/>
-        <w:ind w:firstLine="397"/>
-        <w:jc w:val="both"/>
       </w:pPr>
       <w:r>
         <w:t xml:space="preserve">Ringkasan penelitian sebelumnya tentang pengembangan website UMKM atau digital marketing untuk usaha kecil.</w:t>
@@ -562,9 +242,6 @@
     <w:p>
       <w:pPr>
         <w:pStyle w:val="Heading1"/>
-        <w:outlineLvl w:val="0"/>
-        <w:spacing w:before="480" w:after="240"/>
-        <w:pageBreakBefore w:val="on"/>
       </w:pPr>
       <w:r>
         <w:t xml:space="preserve">BAB III</w:t>
@@ -572,9 +249,7 @@
     </w:p>
     <w:p>
       <w:pPr>
-        <w:pStyle w:val="Heading2"/>
-        <w:outlineLvl w:val="1"/>
-        <w:spacing w:before="240" w:after="120"/>
+        <w:pStyle w:val="FirstParagraph"/>
       </w:pPr>
       <w:r>
         <w:t xml:space="preserve">METODOLOGI PENELITIAN</w:t>
@@ -583,9 +258,6 @@
     <w:p>
       <w:pPr>
         <w:pStyle w:val="BodyText"/>
-        <w:spacing w:before="0" w:after="0" w:line="360" w:lineRule="auto"/>
-        <w:ind w:firstLine="397"/>
-        <w:jc w:val="both"/>
       </w:pPr>
       <w:r>
         <w:t xml:space="preserve">Metode Penelitian</w:t>
@@ -594,9 +266,6 @@
     <w:p>
       <w:pPr>
         <w:pStyle w:val="BodyText"/>
-        <w:spacing w:before="0" w:after="0" w:line="360" w:lineRule="auto"/>
-        <w:ind w:firstLine="397"/>
-        <w:jc w:val="both"/>
       </w:pPr>
       <w:r>
         <w:t xml:space="preserve">Jenis penelitian Research and Development dengan pendekatan pengembangan perangkat lunak.</w:t>
@@ -605,9 +274,6 @@
     <w:p>
       <w:pPr>
         <w:pStyle w:val="BodyText"/>
-        <w:spacing w:before="0" w:after="0" w:line="360" w:lineRule="auto"/>
-        <w:ind w:firstLine="397"/>
-        <w:jc w:val="both"/>
       </w:pPr>
       <w:r>
         <w:t xml:space="preserve">Metode Pengembangan Sistem</w:t>
@@ -616,9 +282,6 @@
     <w:p>
       <w:pPr>
         <w:pStyle w:val="BodyText"/>
-        <w:spacing w:before="0" w:after="0" w:line="360" w:lineRule="auto"/>
-        <w:ind w:firstLine="397"/>
-        <w:jc w:val="both"/>
       </w:pPr>
       <w:r>
         <w:t xml:space="preserve">Menggunakan model Waterfall yang meliputi analisis kebutuhan, perancangan, implementasi, pengujian, dan evaluasi.</w:t>
@@ -627,9 +290,6 @@
     <w:p>
       <w:pPr>
         <w:pStyle w:val="BodyText"/>
-        <w:spacing w:before="0" w:after="0" w:line="360" w:lineRule="auto"/>
-        <w:ind w:firstLine="397"/>
-        <w:jc w:val="both"/>
       </w:pPr>
       <w:r>
         <w:t xml:space="preserve">Teknik Pengumpulan Data</w:t>
@@ -638,9 +298,6 @@
     <w:p>
       <w:pPr>
         <w:pStyle w:val="BodyText"/>
-        <w:spacing w:before="0" w:after="0" w:line="360" w:lineRule="auto"/>
-        <w:ind w:firstLine="397"/>
-        <w:jc w:val="both"/>
       </w:pPr>
       <w:r>
         <w:t xml:space="preserve">Observasi di UMKM terkait proses promosi.</w:t>
@@ -649,9 +306,6 @@
     <w:p>
       <w:pPr>
         <w:pStyle w:val="BodyText"/>
-        <w:spacing w:before="0" w:after="0" w:line="360" w:lineRule="auto"/>
-        <w:ind w:firstLine="397"/>
-        <w:jc w:val="both"/>
       </w:pPr>
       <w:r>
         <w:t xml:space="preserve">Wawancara kepada pelaku UMKM tentang kebutuhan digitalisasi.</w:t>
@@ -660,9 +314,6 @@
     <w:p>
       <w:pPr>
         <w:pStyle w:val="BodyText"/>
-        <w:spacing w:before="0" w:after="0" w:line="360" w:lineRule="auto"/>
-        <w:ind w:firstLine="397"/>
-        <w:jc w:val="both"/>
       </w:pPr>
       <w:r>
         <w:t xml:space="preserve">Dokumentasi data produk dan profil usaha.</w:t>
@@ -671,9 +322,6 @@
     <w:p>
       <w:pPr>
         <w:pStyle w:val="BodyText"/>
-        <w:spacing w:before="0" w:after="0" w:line="360" w:lineRule="auto"/>
-        <w:ind w:firstLine="397"/>
-        <w:jc w:val="both"/>
       </w:pPr>
       <w:r>
         <w:t xml:space="preserve">Alat dan Teknologi</w:t>
@@ -682,9 +330,6 @@
     <w:p>
       <w:pPr>
         <w:pStyle w:val="BodyText"/>
-        <w:spacing w:before="0" w:after="0" w:line="360" w:lineRule="auto"/>
-        <w:ind w:firstLine="397"/>
-        <w:jc w:val="both"/>
       </w:pPr>
       <w:r>
         <w:t xml:space="preserve">Pengembangan website menggunakan HTML, CSS, JavaScript, dan PHP atau framework yang relevan. Database MySQL dan editor kode Visual Studio Code.</w:t>
@@ -695,9 +340,6 @@
     <w:p>
       <w:pPr>
         <w:pStyle w:val="Heading1"/>
-        <w:outlineLvl w:val="0"/>
-        <w:spacing w:before="480" w:after="240"/>
-        <w:pageBreakBefore w:val="on"/>
       </w:pPr>
       <w:r>
         <w:t xml:space="preserve">BAB IV</w:t>
@@ -705,9 +347,7 @@
     </w:p>
     <w:p>
       <w:pPr>
-        <w:pStyle w:val="Heading2"/>
-        <w:outlineLvl w:val="1"/>
-        <w:spacing w:before="240" w:after="120"/>
+        <w:pStyle w:val="FirstParagraph"/>
       </w:pPr>
       <w:r>
         <w:t xml:space="preserve">HASIL DAN PEMBAHASAN</w:t>
@@ -716,9 +356,6 @@
     <w:p>
       <w:pPr>
         <w:pStyle w:val="BodyText"/>
-        <w:spacing w:before="0" w:after="0" w:line="360" w:lineRule="auto"/>
-        <w:ind w:firstLine="397"/>
-        <w:jc w:val="both"/>
       </w:pPr>
       <w:r>
         <w:t xml:space="preserve">Analisis Kebutuhan</w:t>
@@ -727,9 +364,6 @@
     <w:p>
       <w:pPr>
         <w:pStyle w:val="BodyText"/>
-        <w:spacing w:before="0" w:after="0" w:line="360" w:lineRule="auto"/>
-        <w:ind w:firstLine="397"/>
-        <w:jc w:val="both"/>
       </w:pPr>
       <w:r>
         <w:t xml:space="preserve">Identifikasi kebutuhan pengguna termasuk katalog produk, informasi usaha, dan kontak pemilik.</w:t>
@@ -738,9 +372,6 @@
     <w:p>
       <w:pPr>
         <w:pStyle w:val="BodyText"/>
-        <w:spacing w:before="0" w:after="0" w:line="360" w:lineRule="auto"/>
-        <w:ind w:firstLine="397"/>
-        <w:jc w:val="both"/>
       </w:pPr>
       <w:r>
         <w:t xml:space="preserve">Perancangan Sistem</w:t>
@@ -749,9 +380,6 @@
     <w:p>
       <w:pPr>
         <w:pStyle w:val="BodyText"/>
-        <w:spacing w:before="0" w:after="0" w:line="360" w:lineRule="auto"/>
-        <w:ind w:firstLine="397"/>
-        <w:jc w:val="both"/>
       </w:pPr>
       <w:r>
         <w:t xml:space="preserve">Desain tampilan website termasuk halaman beranda, halaman produk, halaman detail produk, dan halaman admin untuk input data. Diagram use case dan ERD untuk mendukung perancangan database.</w:t>
@@ -760,9 +388,6 @@
     <w:p>
       <w:pPr>
         <w:pStyle w:val="BodyText"/>
-        <w:spacing w:before="0" w:after="0" w:line="360" w:lineRule="auto"/>
-        <w:ind w:firstLine="397"/>
-        <w:jc w:val="both"/>
       </w:pPr>
       <w:r>
         <w:t xml:space="preserve">Implementasi Sistem</w:t>
@@ -771,9 +396,6 @@
     <w:p>
       <w:pPr>
         <w:pStyle w:val="BodyText"/>
-        <w:spacing w:before="0" w:after="0" w:line="360" w:lineRule="auto"/>
-        <w:ind w:firstLine="397"/>
-        <w:jc w:val="both"/>
       </w:pPr>
       <w:r>
         <w:t xml:space="preserve">Proses pembuatan website berdasarkan desain. Tampilan halaman, sistem input produk, dan manajemen konten.</w:t>
@@ -782,9 +404,6 @@
     <w:p>
       <w:pPr>
         <w:pStyle w:val="BodyText"/>
-        <w:spacing w:before="0" w:after="0" w:line="360" w:lineRule="auto"/>
-        <w:ind w:firstLine="397"/>
-        <w:jc w:val="both"/>
       </w:pPr>
       <w:r>
         <w:t xml:space="preserve">Pengujian Sistem</w:t>
@@ -793,9 +412,6 @@
     <w:p>
       <w:pPr>
         <w:pStyle w:val="BodyText"/>
-        <w:spacing w:before="0" w:after="0" w:line="360" w:lineRule="auto"/>
-        <w:ind w:firstLine="397"/>
-        <w:jc w:val="both"/>
       </w:pPr>
       <w:r>
         <w:t xml:space="preserve">Pengujian fitur website untuk memastikan seluruh fungsi berjalan dengan baik seperti tampilan produk, pencarian, dan pengelolaan data.</w:t>
@@ -804,9 +420,6 @@
     <w:p>
       <w:pPr>
         <w:pStyle w:val="BodyText"/>
-        <w:spacing w:before="0" w:after="0" w:line="360" w:lineRule="auto"/>
-        <w:ind w:firstLine="397"/>
-        <w:jc w:val="both"/>
       </w:pPr>
       <w:r>
         <w:t xml:space="preserve">Pembahasan</w:t>
@@ -815,9 +428,6 @@
     <w:p>
       <w:pPr>
         <w:pStyle w:val="BodyText"/>
-        <w:spacing w:before="0" w:after="0" w:line="360" w:lineRule="auto"/>
-        <w:ind w:firstLine="397"/>
-        <w:jc w:val="both"/>
       </w:pPr>
       <w:r>
         <w:t xml:space="preserve">Analisis kesesuaian antara kebutuhan awal dengan hasil implementasi serta manfaat sistem bagi pelaku UMKM.</w:t>
@@ -828,9 +438,6 @@
     <w:p>
       <w:pPr>
         <w:pStyle w:val="Heading1"/>
-        <w:outlineLvl w:val="0"/>
-        <w:spacing w:before="480" w:after="240"/>
-        <w:pageBreakBefore w:val="on"/>
       </w:pPr>
       <w:r>
         <w:t xml:space="preserve">BAB V</w:t>
@@ -838,9 +445,7 @@
     </w:p>
     <w:p>
       <w:pPr>
-        <w:pStyle w:val="Heading2"/>
-        <w:outlineLvl w:val="1"/>
-        <w:spacing w:before="240" w:after="120"/>
+        <w:pStyle w:val="FirstParagraph"/>
       </w:pPr>
       <w:r>
         <w:t xml:space="preserve">PENUTUP</w:t>
@@ -849,9 +454,6 @@
     <w:p>
       <w:pPr>
         <w:pStyle w:val="BodyText"/>
-        <w:spacing w:before="0" w:after="0" w:line="360" w:lineRule="auto"/>
-        <w:ind w:firstLine="397"/>
-        <w:jc w:val="both"/>
       </w:pPr>
       <w:r>
         <w:t xml:space="preserve">Kesimpulan</w:t>
@@ -860,9 +462,6 @@
     <w:p>
       <w:pPr>
         <w:pStyle w:val="BodyText"/>
-        <w:spacing w:before="0" w:after="0" w:line="360" w:lineRule="auto"/>
-        <w:ind w:firstLine="397"/>
-        <w:jc w:val="both"/>
       </w:pPr>
       <w:r>
         <w:t xml:space="preserve">Website UMKM berhasil dikembangkan dan dapat digunakan sebagai media promosi untuk meningkatkan visibilitas produk UMKM.</w:t>
@@ -871,9 +470,6 @@
     <w:p>
       <w:pPr>
         <w:pStyle w:val="BodyText"/>
-        <w:spacing w:before="0" w:after="0" w:line="360" w:lineRule="auto"/>
-        <w:ind w:firstLine="397"/>
-        <w:jc w:val="both"/>
       </w:pPr>
       <w:r>
         <w:t xml:space="preserve">Saran</w:t>
@@ -882,9 +478,6 @@
     <w:p>
       <w:pPr>
         <w:pStyle w:val="BodyText"/>
-        <w:spacing w:before="0" w:after="0" w:line="360" w:lineRule="auto"/>
-        <w:ind w:firstLine="397"/>
-        <w:jc w:val="both"/>
       </w:pPr>
       <w:r>
         <w:t xml:space="preserve">Pengembangan selanjutnya dapat menambahkan fitur transaksi online, notifikasi, chatbot pelanggan, dan integrasi media sosial.</w:t>

</xml_diff>